<commit_message>
Word Trình bày về App Quản Lý Bán Sách
</commit_message>
<xml_diff>
--- a/ntu_63136111/Cau2_QuizzyApp.docx
+++ b/ntu_63136111/Cau2_QuizzyApp.docx
@@ -58,10 +58,6 @@
     <w:p>
       <w:pPr>
         <w:pStyle w:val="ListParagraph"/>
-        <w:numPr>
-          <w:ilvl w:val="0"/>
-          <w:numId w:val="1"/>
-        </w:numPr>
         <w:spacing w:after="120" w:line="26" w:lineRule="atLeast"/>
         <w:ind w:left="0"/>
         <w:rPr>
@@ -80,46 +76,9 @@
           <w:sz w:val="26"/>
           <w:szCs w:val="26"/>
         </w:rPr>
-        <w:t>Giới thiếu:</w:t>
-      </w:r>
-    </w:p>
-    <w:p>
-      <w:pPr>
-        <w:pStyle w:val="ListParagraph"/>
-        <w:spacing w:after="120" w:line="26" w:lineRule="atLeast"/>
-        <w:ind w:left="0"/>
-        <w:rPr>
-          <w:rFonts w:ascii="Times New Roman" w:hAnsi="Times New Roman" w:cs="Times New Roman"/>
-          <w:sz w:val="26"/>
-          <w:szCs w:val="26"/>
-        </w:rPr>
-      </w:pPr>
-      <w:r>
-        <w:rPr>
-          <w:rFonts w:ascii="Times New Roman" w:hAnsi="Times New Roman" w:cs="Times New Roman"/>
-          <w:sz w:val="26"/>
-          <w:szCs w:val="26"/>
-        </w:rPr>
-        <w:t xml:space="preserve">Quizzy là một trò chơi trả lời câu hỏi, giúp kiểm tra kiến thức và cũng làm tăng khả năng tư duy. Và em đã làm một app Quizzy đơn giản gồm 3 giao diện: giao diện khởi đầu, giao diện khi trả lời câu hỏi và giao diện khi kết thúc. Các câu hỏi bao gồm 8 câu, người chơi sẽ trả lời nếu người chơi suy nghĩ quá thời gian quy định là 20s, một Dialog sẽ hiện lên và kết thúc phần trả lời câu hỏi. Nếu người chơi trả lời hết thì ở cuối sẽ hiển thị số câu trả lời đúng của người chơi. </w:t>
-      </w:r>
-    </w:p>
-    <w:p>
-      <w:pPr>
-        <w:pStyle w:val="ListParagraph"/>
-        <w:spacing w:after="120" w:line="26" w:lineRule="atLeast"/>
-        <w:ind w:left="0"/>
-        <w:rPr>
-          <w:rFonts w:ascii="Times New Roman" w:hAnsi="Times New Roman" w:cs="Times New Roman"/>
-          <w:sz w:val="26"/>
-          <w:szCs w:val="26"/>
-        </w:rPr>
-      </w:pPr>
-    </w:p>
-    <w:p>
-      <w:pPr>
-        <w:pStyle w:val="ListParagraph"/>
-        <w:spacing w:after="120" w:line="26" w:lineRule="atLeast"/>
-        <w:ind w:left="0"/>
+        <w:t>Giới thi</w:t>
+      </w:r>
+      <w:r>
         <w:rPr>
           <w:rFonts w:ascii="Times New Roman" w:hAnsi="Times New Roman" w:cs="Times New Roman"/>
           <w:b/>
@@ -127,28 +86,9 @@
           <w:sz w:val="26"/>
           <w:szCs w:val="26"/>
         </w:rPr>
-      </w:pPr>
-      <w:r>
-        <w:rPr>
-          <w:rFonts w:ascii="Times New Roman" w:hAnsi="Times New Roman" w:cs="Times New Roman"/>
-          <w:sz w:val="26"/>
-          <w:szCs w:val="26"/>
-        </w:rPr>
-        <w:t>Giao diện khi mới khởi động App</w:t>
-      </w:r>
-      <w:r>
-        <w:rPr>
-          <w:rFonts w:ascii="Times New Roman" w:hAnsi="Times New Roman" w:cs="Times New Roman"/>
-          <w:sz w:val="26"/>
-          <w:szCs w:val="26"/>
-        </w:rPr>
-        <w:t>:</w:t>
-      </w:r>
-    </w:p>
-    <w:p>
-      <w:pPr>
-        <w:spacing w:after="120" w:line="26" w:lineRule="atLeast"/>
-        <w:jc w:val="center"/>
+        <w:t>ệ</w:t>
+      </w:r>
+      <w:r>
         <w:rPr>
           <w:rFonts w:ascii="Times New Roman" w:hAnsi="Times New Roman" w:cs="Times New Roman"/>
           <w:b/>
@@ -156,12 +96,89 @@
           <w:sz w:val="26"/>
           <w:szCs w:val="26"/>
         </w:rPr>
-      </w:pPr>
-      <w:r>
+        <w:t>u:</w:t>
+      </w:r>
+    </w:p>
+    <w:p>
+      <w:pPr>
+        <w:pStyle w:val="ListParagraph"/>
+        <w:spacing w:after="120" w:line="26" w:lineRule="atLeast"/>
+        <w:ind w:left="0"/>
+        <w:rPr>
+          <w:rFonts w:ascii="Times New Roman" w:hAnsi="Times New Roman" w:cs="Times New Roman"/>
+          <w:sz w:val="26"/>
+          <w:szCs w:val="26"/>
+        </w:rPr>
+      </w:pPr>
+      <w:r>
+        <w:rPr>
+          <w:rFonts w:ascii="Times New Roman" w:hAnsi="Times New Roman" w:cs="Times New Roman"/>
+          <w:sz w:val="26"/>
+          <w:szCs w:val="26"/>
+        </w:rPr>
+        <w:t xml:space="preserve">Quizzy là một trò chơi trả lời câu hỏi, giúp kiểm tra kiến thức và cũng làm tăng khả năng tư duy. Và em đã làm một app Quizzy đơn giản gồm 3 giao diện: giao diện khởi đầu, giao diện khi trả lời câu hỏi và giao diện khi kết thúc. Các câu hỏi bao gồm 8 câu, người chơi sẽ trả lời nếu người chơi suy nghĩ quá thời gian quy định là 20s, một Dialog sẽ hiện lên và kết thúc phần trả lời câu hỏi. Nếu người chơi trả lời hết thì ở cuối sẽ hiển thị số câu trả lời đúng của người chơi. </w:t>
+      </w:r>
+    </w:p>
+    <w:p>
+      <w:pPr>
+        <w:pStyle w:val="ListParagraph"/>
+        <w:spacing w:after="120" w:line="26" w:lineRule="atLeast"/>
+        <w:ind w:left="0"/>
+        <w:rPr>
+          <w:rFonts w:ascii="Times New Roman" w:hAnsi="Times New Roman" w:cs="Times New Roman"/>
+          <w:sz w:val="26"/>
+          <w:szCs w:val="26"/>
+        </w:rPr>
+      </w:pPr>
+    </w:p>
+    <w:p>
+      <w:pPr>
+        <w:pStyle w:val="ListParagraph"/>
+        <w:spacing w:after="120" w:line="26" w:lineRule="atLeast"/>
+        <w:ind w:left="0"/>
         <w:rPr>
           <w:rFonts w:ascii="Times New Roman" w:hAnsi="Times New Roman" w:cs="Times New Roman"/>
           <w:b/>
           <w:bCs/>
+          <w:sz w:val="26"/>
+          <w:szCs w:val="26"/>
+        </w:rPr>
+      </w:pPr>
+      <w:r>
+        <w:rPr>
+          <w:rFonts w:ascii="Times New Roman" w:hAnsi="Times New Roman" w:cs="Times New Roman"/>
+          <w:sz w:val="26"/>
+          <w:szCs w:val="26"/>
+        </w:rPr>
+        <w:t>Giao diện khi mới khởi động App</w:t>
+      </w:r>
+      <w:r>
+        <w:rPr>
+          <w:rFonts w:ascii="Times New Roman" w:hAnsi="Times New Roman" w:cs="Times New Roman"/>
+          <w:sz w:val="26"/>
+          <w:szCs w:val="26"/>
+        </w:rPr>
+        <w:t>:</w:t>
+      </w:r>
+    </w:p>
+    <w:p>
+      <w:pPr>
+        <w:spacing w:after="120" w:line="26" w:lineRule="atLeast"/>
+        <w:jc w:val="center"/>
+        <w:rPr>
+          <w:rFonts w:ascii="Times New Roman" w:hAnsi="Times New Roman" w:cs="Times New Roman"/>
+          <w:b/>
+          <w:bCs/>
+          <w:sz w:val="26"/>
+          <w:szCs w:val="26"/>
+        </w:rPr>
+      </w:pPr>
+      <w:r>
+        <w:rPr>
+          <w:rFonts w:ascii="Times New Roman" w:hAnsi="Times New Roman" w:cs="Times New Roman"/>
+          <w:b/>
+          <w:bCs/>
+          <w:noProof/>
           <w:sz w:val="26"/>
           <w:szCs w:val="26"/>
         </w:rPr>
@@ -181,7 +198,7 @@
                     <pic:cNvPicPr/>
                   </pic:nvPicPr>
                   <pic:blipFill>
-                    <a:blip r:embed="rId6"/>
+                    <a:blip r:embed="rId8"/>
                     <a:stretch>
                       <a:fillRect/>
                     </a:stretch>
@@ -282,7 +299,7 @@
                     </pic:cNvPicPr>
                   </pic:nvPicPr>
                   <pic:blipFill>
-                    <a:blip r:embed="rId7">
+                    <a:blip r:embed="rId9">
                       <a:extLst>
                         <a:ext uri="{28A0092B-C50C-407E-A947-70E740481C1C}">
                           <a14:useLocalDpi xmlns:a14="http://schemas.microsoft.com/office/drawing/2010/main" val="0"/>
@@ -418,7 +435,7 @@
                     </pic:cNvPicPr>
                   </pic:nvPicPr>
                   <pic:blipFill>
-                    <a:blip r:embed="rId8">
+                    <a:blip r:embed="rId10">
                       <a:extLst>
                         <a:ext uri="{28A0092B-C50C-407E-A947-70E740481C1C}">
                           <a14:useLocalDpi xmlns:a14="http://schemas.microsoft.com/office/drawing/2010/main" val="0"/>
@@ -556,7 +573,7 @@
                     </pic:cNvPicPr>
                   </pic:nvPicPr>
                   <pic:blipFill>
-                    <a:blip r:embed="rId9">
+                    <a:blip r:embed="rId11">
                       <a:extLst>
                         <a:ext uri="{28A0092B-C50C-407E-A947-70E740481C1C}">
                           <a14:useLocalDpi xmlns:a14="http://schemas.microsoft.com/office/drawing/2010/main" val="0"/>
@@ -688,6 +705,56 @@
     </w:sectPr>
   </w:body>
 </w:document>
+</file>
+
+<file path=word/endnotes.xml><?xml version="1.0" encoding="utf-8"?>
+<w:endnotes xmlns:wpc="http://schemas.microsoft.com/office/word/2010/wordprocessingCanvas" xmlns:cx="http://schemas.microsoft.com/office/drawing/2014/chartex" xmlns:cx1="http://schemas.microsoft.com/office/drawing/2015/9/8/chartex" xmlns:cx2="http://schemas.microsoft.com/office/drawing/2015/10/21/chartex" xmlns:cx3="http://schemas.microsoft.com/office/drawing/2016/5/9/chartex" xmlns:cx4="http://schemas.microsoft.com/office/drawing/2016/5/10/chartex" xmlns:cx5="http://schemas.microsoft.com/office/drawing/2016/5/11/chartex" xmlns:cx6="http://schemas.microsoft.com/office/drawing/2016/5/12/chartex" xmlns:cx7="http://schemas.microsoft.com/office/drawing/2016/5/13/chartex" xmlns:cx8="http://schemas.microsoft.com/office/drawing/2016/5/14/chartex" xmlns:mc="http://schemas.openxmlformats.org/markup-compatibility/2006" xmlns:aink="http://schemas.microsoft.com/office/drawing/2016/ink" xmlns:am3d="http://schemas.microsoft.com/office/drawing/2017/model3d" xmlns:o="urn:schemas-microsoft-com:office:office" xmlns:oel="http://schemas.microsoft.com/office/2019/extlst" xmlns:r="http://schemas.openxmlformats.org/officeDocument/2006/relationships" xmlns:m="http://schemas.openxmlformats.org/officeDocument/2006/math" xmlns:v="urn:schemas-microsoft-com:vml" xmlns:wp14="http://schemas.microsoft.com/office/word/2010/wordprocessingDrawing" xmlns:wp="http://schemas.openxmlformats.org/drawingml/2006/wordprocessingDrawing" xmlns:w10="urn:schemas-microsoft-com:office:word" xmlns:w="http://schemas.openxmlformats.org/wordprocessingml/2006/main" xmlns:w14="http://schemas.microsoft.com/office/word/2010/wordml" xmlns:w15="http://schemas.microsoft.com/office/word/2012/wordml" xmlns:w16cex="http://schemas.microsoft.com/office/word/2018/wordml/cex" xmlns:w16cid="http://schemas.microsoft.com/office/word/2016/wordml/cid" xmlns:w16="http://schemas.microsoft.com/office/word/2018/wordml" xmlns:w16du="http://schemas.microsoft.com/office/word/2023/wordml/word16du" xmlns:w16sdtdh="http://schemas.microsoft.com/office/word/2020/wordml/sdtdatahash" xmlns:w16se="http://schemas.microsoft.com/office/word/2015/wordml/symex" xmlns:wpg="http://schemas.microsoft.com/office/word/2010/wordprocessingGroup" xmlns:wpi="http://schemas.microsoft.com/office/word/2010/wordprocessingInk" xmlns:wne="http://schemas.microsoft.com/office/word/2006/wordml" xmlns:wps="http://schemas.microsoft.com/office/word/2010/wordprocessingShape" mc:Ignorable="w14 w15 w16se w16cid w16 w16cex w16sdtdh w16du wp14">
+  <w:endnote w:type="separator" w:id="-1">
+    <w:p>
+      <w:pPr>
+        <w:spacing w:after="0" w:line="240" w:lineRule="auto"/>
+      </w:pPr>
+      <w:r>
+        <w:separator/>
+      </w:r>
+    </w:p>
+  </w:endnote>
+  <w:endnote w:type="continuationSeparator" w:id="0">
+    <w:p>
+      <w:pPr>
+        <w:spacing w:after="0" w:line="240" w:lineRule="auto"/>
+      </w:pPr>
+      <w:r>
+        <w:continuationSeparator/>
+      </w:r>
+    </w:p>
+  </w:endnote>
+</w:endnotes>
+</file>
+
+<file path=word/footnotes.xml><?xml version="1.0" encoding="utf-8"?>
+<w:footnotes xmlns:wpc="http://schemas.microsoft.com/office/word/2010/wordprocessingCanvas" xmlns:cx="http://schemas.microsoft.com/office/drawing/2014/chartex" xmlns:cx1="http://schemas.microsoft.com/office/drawing/2015/9/8/chartex" xmlns:cx2="http://schemas.microsoft.com/office/drawing/2015/10/21/chartex" xmlns:cx3="http://schemas.microsoft.com/office/drawing/2016/5/9/chartex" xmlns:cx4="http://schemas.microsoft.com/office/drawing/2016/5/10/chartex" xmlns:cx5="http://schemas.microsoft.com/office/drawing/2016/5/11/chartex" xmlns:cx6="http://schemas.microsoft.com/office/drawing/2016/5/12/chartex" xmlns:cx7="http://schemas.microsoft.com/office/drawing/2016/5/13/chartex" xmlns:cx8="http://schemas.microsoft.com/office/drawing/2016/5/14/chartex" xmlns:mc="http://schemas.openxmlformats.org/markup-compatibility/2006" xmlns:aink="http://schemas.microsoft.com/office/drawing/2016/ink" xmlns:am3d="http://schemas.microsoft.com/office/drawing/2017/model3d" xmlns:o="urn:schemas-microsoft-com:office:office" xmlns:oel="http://schemas.microsoft.com/office/2019/extlst" xmlns:r="http://schemas.openxmlformats.org/officeDocument/2006/relationships" xmlns:m="http://schemas.openxmlformats.org/officeDocument/2006/math" xmlns:v="urn:schemas-microsoft-com:vml" xmlns:wp14="http://schemas.microsoft.com/office/word/2010/wordprocessingDrawing" xmlns:wp="http://schemas.openxmlformats.org/drawingml/2006/wordprocessingDrawing" xmlns:w10="urn:schemas-microsoft-com:office:word" xmlns:w="http://schemas.openxmlformats.org/wordprocessingml/2006/main" xmlns:w14="http://schemas.microsoft.com/office/word/2010/wordml" xmlns:w15="http://schemas.microsoft.com/office/word/2012/wordml" xmlns:w16cex="http://schemas.microsoft.com/office/word/2018/wordml/cex" xmlns:w16cid="http://schemas.microsoft.com/office/word/2016/wordml/cid" xmlns:w16="http://schemas.microsoft.com/office/word/2018/wordml" xmlns:w16du="http://schemas.microsoft.com/office/word/2023/wordml/word16du" xmlns:w16sdtdh="http://schemas.microsoft.com/office/word/2020/wordml/sdtdatahash" xmlns:w16se="http://schemas.microsoft.com/office/word/2015/wordml/symex" xmlns:wpg="http://schemas.microsoft.com/office/word/2010/wordprocessingGroup" xmlns:wpi="http://schemas.microsoft.com/office/word/2010/wordprocessingInk" xmlns:wne="http://schemas.microsoft.com/office/word/2006/wordml" xmlns:wps="http://schemas.microsoft.com/office/word/2010/wordprocessingShape" mc:Ignorable="w14 w15 w16se w16cid w16 w16cex w16sdtdh w16du wp14">
+  <w:footnote w:type="separator" w:id="-1">
+    <w:p>
+      <w:pPr>
+        <w:spacing w:after="0" w:line="240" w:lineRule="auto"/>
+      </w:pPr>
+      <w:r>
+        <w:separator/>
+      </w:r>
+    </w:p>
+  </w:footnote>
+  <w:footnote w:type="continuationSeparator" w:id="0">
+    <w:p>
+      <w:pPr>
+        <w:spacing w:after="0" w:line="240" w:lineRule="auto"/>
+      </w:pPr>
+      <w:r>
+        <w:continuationSeparator/>
+      </w:r>
+    </w:p>
+  </w:footnote>
+</w:footnotes>
 </file>
 
 <file path=word/numbering.xml><?xml version="1.0" encoding="utf-8"?>
@@ -1224,6 +1291,50 @@
       <w:contextualSpacing/>
     </w:pPr>
   </w:style>
+  <w:style w:type="paragraph" w:styleId="Header">
+    <w:name w:val="header"/>
+    <w:basedOn w:val="Normal"/>
+    <w:link w:val="HeaderChar"/>
+    <w:uiPriority w:val="99"/>
+    <w:unhideWhenUsed/>
+    <w:rsid w:val="00606CE0"/>
+    <w:pPr>
+      <w:tabs>
+        <w:tab w:val="center" w:pos="4680"/>
+        <w:tab w:val="right" w:pos="9360"/>
+      </w:tabs>
+      <w:spacing w:after="0" w:line="240" w:lineRule="auto"/>
+    </w:pPr>
+  </w:style>
+  <w:style w:type="character" w:customStyle="1" w:styleId="HeaderChar">
+    <w:name w:val="Header Char"/>
+    <w:basedOn w:val="DefaultParagraphFont"/>
+    <w:link w:val="Header"/>
+    <w:uiPriority w:val="99"/>
+    <w:rsid w:val="00606CE0"/>
+  </w:style>
+  <w:style w:type="paragraph" w:styleId="Footer">
+    <w:name w:val="footer"/>
+    <w:basedOn w:val="Normal"/>
+    <w:link w:val="FooterChar"/>
+    <w:uiPriority w:val="99"/>
+    <w:unhideWhenUsed/>
+    <w:rsid w:val="00606CE0"/>
+    <w:pPr>
+      <w:tabs>
+        <w:tab w:val="center" w:pos="4680"/>
+        <w:tab w:val="right" w:pos="9360"/>
+      </w:tabs>
+      <w:spacing w:after="0" w:line="240" w:lineRule="auto"/>
+    </w:pPr>
+  </w:style>
+  <w:style w:type="character" w:customStyle="1" w:styleId="FooterChar">
+    <w:name w:val="Footer Char"/>
+    <w:basedOn w:val="DefaultParagraphFont"/>
+    <w:link w:val="Footer"/>
+    <w:uiPriority w:val="99"/>
+    <w:rsid w:val="00606CE0"/>
+  </w:style>
 </w:styles>
 </file>
 

</xml_diff>